<commit_message>
added sequence diagrams to design doc and changed use case diagram
</commit_message>
<xml_diff>
--- a/Documentation/URS.docx
+++ b/Documentation/URS.docx
@@ -2379,8 +2379,6 @@
             <w:r>
               <w:t>Notification in case a player disconnects</w:t>
             </w:r>
-            <w:bookmarkStart w:id="1" w:name="_GoBack"/>
-            <w:bookmarkEnd w:id="1"/>
           </w:p>
         </w:tc>
         <w:tc>
@@ -2506,7 +2504,7 @@
       <w:pPr>
         <w:pStyle w:val="Heading1"/>
       </w:pPr>
-      <w:bookmarkStart w:id="2" w:name="_Toc435687869"/>
+      <w:bookmarkStart w:id="1" w:name="_Toc435687869"/>
       <w:r>
         <w:lastRenderedPageBreak/>
         <w:t>Use</w:t>
@@ -2514,7 +2512,7 @@
       <w:r>
         <w:t>case diagram</w:t>
       </w:r>
-      <w:bookmarkEnd w:id="2"/>
+      <w:bookmarkEnd w:id="1"/>
     </w:p>
     <w:p>
       <w:pPr>
@@ -2523,31 +2521,60 @@
         </w:rPr>
       </w:pPr>
       <w:r>
-        <w:pict>
-          <v:shapetype id="_x0000_t75" coordsize="21600,21600" o:spt="75" o:preferrelative="t" path="m@4@5l@4@11@9@11@9@5xe" filled="f" stroked="f">
-            <v:stroke joinstyle="miter"/>
-            <v:formulas>
-              <v:f eqn="if lineDrawn pixelLineWidth 0"/>
-              <v:f eqn="sum @0 1 0"/>
-              <v:f eqn="sum 0 0 @1"/>
-              <v:f eqn="prod @2 1 2"/>
-              <v:f eqn="prod @3 21600 pixelWidth"/>
-              <v:f eqn="prod @3 21600 pixelHeight"/>
-              <v:f eqn="sum @0 0 1"/>
-              <v:f eqn="prod @6 1 2"/>
-              <v:f eqn="prod @7 21600 pixelWidth"/>
-              <v:f eqn="sum @8 21600 0"/>
-              <v:f eqn="prod @7 21600 pixelHeight"/>
-              <v:f eqn="sum @10 21600 0"/>
-            </v:formulas>
-            <v:path o:extrusionok="f" gradientshapeok="t" o:connecttype="rect"/>
-            <o:lock v:ext="edit" aspectratio="t"/>
-          </v:shapetype>
-          <v:shape id="_x0000_i1025" type="#_x0000_t75" style="width:467.8pt;height:364.55pt">
-            <v:imagedata r:id="rId6" o:title="Usecase Diagram"/>
-          </v:shape>
-        </w:pict>
+        <w:rPr>
+          <w:noProof/>
+        </w:rPr>
+        <w:drawing>
+          <wp:inline distT="0" distB="0" distL="0" distR="0">
+            <wp:extent cx="5943600" cy="2581275"/>
+            <wp:effectExtent l="0" t="0" r="0" b="9525"/>
+            <wp:docPr id="4" name="Picture 4" descr="C:\Users\George II\OneDrive\Fontys\MDW-Group7\Middleware\Documentation\Usecase Diagram v2.png"/>
+            <wp:cNvGraphicFramePr>
+              <a:graphicFrameLocks xmlns:a="http://schemas.openxmlformats.org/drawingml/2006/main" noChangeAspect="1"/>
+            </wp:cNvGraphicFramePr>
+            <a:graphic xmlns:a="http://schemas.openxmlformats.org/drawingml/2006/main">
+              <a:graphicData uri="http://schemas.openxmlformats.org/drawingml/2006/picture">
+                <pic:pic xmlns:pic="http://schemas.openxmlformats.org/drawingml/2006/picture">
+                  <pic:nvPicPr>
+                    <pic:cNvPr id="0" name="Picture 6" descr="C:\Users\George II\OneDrive\Fontys\MDW-Group7\Middleware\Documentation\Usecase Diagram v2.png"/>
+                    <pic:cNvPicPr>
+                      <a:picLocks noChangeAspect="1" noChangeArrowheads="1"/>
+                    </pic:cNvPicPr>
+                  </pic:nvPicPr>
+                  <pic:blipFill>
+                    <a:blip r:embed="rId6">
+                      <a:extLst>
+                        <a:ext uri="{28A0092B-C50C-407E-A947-70E740481C1C}">
+                          <a14:useLocalDpi xmlns:a14="http://schemas.microsoft.com/office/drawing/2010/main" val="0"/>
+                        </a:ext>
+                      </a:extLst>
+                    </a:blip>
+                    <a:srcRect/>
+                    <a:stretch>
+                      <a:fillRect/>
+                    </a:stretch>
+                  </pic:blipFill>
+                  <pic:spPr bwMode="auto">
+                    <a:xfrm>
+                      <a:off x="0" y="0"/>
+                      <a:ext cx="5943600" cy="2581275"/>
+                    </a:xfrm>
+                    <a:prstGeom prst="rect">
+                      <a:avLst/>
+                    </a:prstGeom>
+                    <a:noFill/>
+                    <a:ln>
+                      <a:noFill/>
+                    </a:ln>
+                  </pic:spPr>
+                </pic:pic>
+              </a:graphicData>
+            </a:graphic>
+          </wp:inline>
+        </w:drawing>
       </w:r>
+      <w:bookmarkStart w:id="2" w:name="_GoBack"/>
+      <w:bookmarkEnd w:id="2"/>
     </w:p>
     <w:p>
       <w:pPr>
@@ -2877,7 +2904,6 @@
         <w:pStyle w:val="Heading2"/>
       </w:pPr>
       <w:r>
-        <w:lastRenderedPageBreak/>
         <w:t>Answer question</w:t>
       </w:r>
       <w:bookmarkEnd w:id="5"/>
@@ -2984,10 +3010,7 @@
               <w:pStyle w:val="NoSpacing"/>
             </w:pPr>
             <w:r>
-              <w:t>There  are two actors i</w:t>
-            </w:r>
-            <w:r>
-              <w:t>n a game and the system generates a question</w:t>
+              <w:t>There  are two actors in a game and the system generates a question</w:t>
             </w:r>
           </w:p>
         </w:tc>
@@ -3076,13 +3099,7 @@
               <w:pStyle w:val="NoSpacing"/>
             </w:pPr>
             <w:r>
-              <w:t>2/3A. If an actor doesn’t answer a question</w:t>
-            </w:r>
-            <w:r>
-              <w:t xml:space="preserve"> in time</w:t>
-            </w:r>
-            <w:r>
-              <w:t xml:space="preserve"> it is automatically registered wrong. </w:t>
+              <w:t xml:space="preserve">2/3A. If an actor doesn’t answer a question in time it is automatically registered wrong. </w:t>
             </w:r>
           </w:p>
         </w:tc>
@@ -3098,6 +3115,7 @@
               <w:pStyle w:val="NoSpacing"/>
             </w:pPr>
             <w:r>
+              <w:lastRenderedPageBreak/>
               <w:t>Post-condition</w:t>
             </w:r>
           </w:p>
@@ -4362,7 +4380,26 @@
       </w:r>
       <w:r>
         <w:pict>
-          <v:shape id="_x0000_i1026" type="#_x0000_t75" style="width:207.55pt;height:212.45pt">
+          <v:shapetype id="_x0000_t75" coordsize="21600,21600" o:spt="75" o:preferrelative="t" path="m@4@5l@4@11@9@11@9@5xe" filled="f" stroked="f">
+            <v:stroke joinstyle="miter"/>
+            <v:formulas>
+              <v:f eqn="if lineDrawn pixelLineWidth 0"/>
+              <v:f eqn="sum @0 1 0"/>
+              <v:f eqn="sum 0 0 @1"/>
+              <v:f eqn="prod @2 1 2"/>
+              <v:f eqn="prod @3 21600 pixelWidth"/>
+              <v:f eqn="prod @3 21600 pixelHeight"/>
+              <v:f eqn="sum @0 0 1"/>
+              <v:f eqn="prod @6 1 2"/>
+              <v:f eqn="prod @7 21600 pixelWidth"/>
+              <v:f eqn="sum @8 21600 0"/>
+              <v:f eqn="prod @7 21600 pixelHeight"/>
+              <v:f eqn="sum @10 21600 0"/>
+            </v:formulas>
+            <v:path o:extrusionok="f" gradientshapeok="t" o:connecttype="rect"/>
+            <o:lock v:ext="edit" aspectratio="t"/>
+          </v:shapetype>
+          <v:shape id="_x0000_i1025" type="#_x0000_t75" style="width:207.55pt;height:212.45pt">
             <v:imagedata r:id="rId7" o:title="GameStart"/>
           </v:shape>
         </w:pict>
@@ -4371,7 +4408,7 @@
     <w:p>
       <w:r>
         <w:pict>
-          <v:shape id="_x0000_i1027" type="#_x0000_t75" style="width:467.45pt;height:293.4pt">
+          <v:shape id="_x0000_i1026" type="#_x0000_t75" style="width:467.45pt;height:293.4pt">
             <v:imagedata r:id="rId8" o:title="GameMainScreen"/>
           </v:shape>
         </w:pict>
@@ -4617,7 +4654,7 @@
       </w:r>
       <w:r>
         <w:pict>
-          <v:shape id="_x0000_i1028" type="#_x0000_t75" style="width:234.45pt;height:234.5pt">
+          <v:shape id="_x0000_i1027" type="#_x0000_t75" style="width:234.45pt;height:234.5pt">
             <v:imagedata r:id="rId9" o:title="GameEnd"/>
           </v:shape>
         </w:pict>
@@ -6133,7 +6170,7 @@
 </file>
 
 <file path=customXml/itemProps1.xml><?xml version="1.0" encoding="utf-8"?>
-<ds:datastoreItem xmlns:ds="http://schemas.openxmlformats.org/officeDocument/2006/customXml" ds:itemID="{661FB710-661E-4721-84BD-7B5E8B45A5C8}">
+<ds:datastoreItem xmlns:ds="http://schemas.openxmlformats.org/officeDocument/2006/customXml" ds:itemID="{4110594F-DE63-4FBF-AFB7-944F905631D3}">
   <ds:schemaRefs>
     <ds:schemaRef ds:uri="http://schemas.openxmlformats.org/officeDocument/2006/bibliography"/>
   </ds:schemaRefs>

</xml_diff>